<commit_message>
added cuny poster template
</commit_message>
<xml_diff>
--- a/writing/2014/cuny_2015/cuny_abstract.docx
+++ b/writing/2014/cuny_2015/cuny_abstract.docx
@@ -116,17 +116,7 @@
           <w:sz w:val="22"/>
           <w:szCs w:val="22"/>
         </w:rPr>
-        <w:t xml:space="preserve">We show how a </w:t>
-      </w:r>
-      <w:bookmarkStart w:id="0" w:name="_GoBack"/>
-      <w:bookmarkEnd w:id="0"/>
-      <w:r>
-        <w:rPr>
-          <w:rFonts w:ascii="Arial" w:hAnsi="Arial"/>
-          <w:sz w:val="22"/>
-          <w:szCs w:val="22"/>
-        </w:rPr>
-        <w:t xml:space="preserve">model of rational inference in communication delivers the puzzlingly weak interpretation of the necessity modal </w:t>
+        <w:t xml:space="preserve">We show how a model of rational inference in communication delivers the puzzlingly weak interpretation of the necessity modal </w:t>
       </w:r>
       <w:r>
         <w:rPr>
@@ -448,7 +438,25 @@
           <w:sz w:val="22"/>
           <w:szCs w:val="22"/>
         </w:rPr>
-        <w:t>Exp.~1 (n=40)</w:t>
+        <w:t>Exp.</w:t>
+      </w:r>
+      <w:r>
+        <w:rPr>
+          <w:rFonts w:ascii="Arial" w:hAnsi="Arial"/>
+          <w:b/>
+          <w:sz w:val="22"/>
+          <w:szCs w:val="22"/>
+        </w:rPr>
+        <w:t xml:space="preserve"> </w:t>
+      </w:r>
+      <w:r>
+        <w:rPr>
+          <w:rFonts w:ascii="Arial" w:hAnsi="Arial"/>
+          <w:b/>
+          <w:sz w:val="22"/>
+          <w:szCs w:val="22"/>
+        </w:rPr>
+        <w:t>1 (n=40)</w:t>
       </w:r>
       <w:r>
         <w:rPr>
@@ -490,7 +498,71 @@
           <w:sz w:val="22"/>
           <w:szCs w:val="22"/>
         </w:rPr>
-        <w:t xml:space="preserve">) on a sliding scale with endpoints labeled ``impossible" and ``certain". These estimates </w:t>
+        <w:t xml:space="preserve">) on a sliding scale with endpoints labeled </w:t>
+      </w:r>
+      <w:r>
+        <w:rPr>
+          <w:rFonts w:ascii="Arial" w:hAnsi="Arial"/>
+          <w:sz w:val="22"/>
+          <w:szCs w:val="22"/>
+        </w:rPr>
+        <w:t>“</w:t>
+      </w:r>
+      <w:r>
+        <w:rPr>
+          <w:rFonts w:ascii="Arial" w:hAnsi="Arial"/>
+          <w:sz w:val="22"/>
+          <w:szCs w:val="22"/>
+        </w:rPr>
+        <w:t>impossible</w:t>
+      </w:r>
+      <w:r>
+        <w:rPr>
+          <w:rFonts w:ascii="Arial" w:hAnsi="Arial"/>
+          <w:sz w:val="22"/>
+          <w:szCs w:val="22"/>
+        </w:rPr>
+        <w:t>”</w:t>
+      </w:r>
+      <w:r>
+        <w:rPr>
+          <w:rFonts w:ascii="Arial" w:hAnsi="Arial"/>
+          <w:sz w:val="22"/>
+          <w:szCs w:val="22"/>
+        </w:rPr>
+        <w:t xml:space="preserve"> and </w:t>
+      </w:r>
+      <w:r>
+        <w:rPr>
+          <w:rFonts w:ascii="Arial" w:hAnsi="Arial"/>
+          <w:sz w:val="22"/>
+          <w:szCs w:val="22"/>
+        </w:rPr>
+        <w:t>“</w:t>
+      </w:r>
+      <w:r>
+        <w:rPr>
+          <w:rFonts w:ascii="Arial" w:hAnsi="Arial"/>
+          <w:sz w:val="22"/>
+          <w:szCs w:val="22"/>
+        </w:rPr>
+        <w:t>certain</w:t>
+      </w:r>
+      <w:r>
+        <w:rPr>
+          <w:rFonts w:ascii="Arial" w:hAnsi="Arial"/>
+          <w:sz w:val="22"/>
+          <w:szCs w:val="22"/>
+        </w:rPr>
+        <w:t>”</w:t>
+      </w:r>
+      <w:r>
+        <w:rPr>
+          <w:rFonts w:ascii="Arial" w:hAnsi="Arial"/>
+          <w:sz w:val="22"/>
+          <w:szCs w:val="22"/>
+        </w:rPr>
+        <w:t xml:space="preserve">. These estimates </w:t>
       </w:r>
       <w:r>
         <w:rPr>
@@ -545,7 +617,27 @@
           <w:sz w:val="22"/>
           <w:szCs w:val="22"/>
         </w:rPr>
-        <w:t>Exp.~2 (n=40)</w:t>
+        <w:t>Exp.</w:t>
+      </w:r>
+      <w:bookmarkStart w:id="0" w:name="_GoBack"/>
+      <w:r>
+        <w:rPr>
+          <w:rFonts w:ascii="Arial" w:hAnsi="Arial"/>
+          <w:b/>
+          <w:sz w:val="22"/>
+          <w:szCs w:val="22"/>
+        </w:rPr>
+        <w:t xml:space="preserve"> </w:t>
+      </w:r>
+      <w:bookmarkEnd w:id="0"/>
+      <w:r>
+        <w:rPr>
+          <w:rFonts w:ascii="Arial" w:hAnsi="Arial"/>
+          <w:b/>
+          <w:sz w:val="22"/>
+          <w:szCs w:val="22"/>
+        </w:rPr>
+        <w:t>2 (n=40)</w:t>
       </w:r>
       <w:r>
         <w:rPr>
@@ -776,7 +868,25 @@
           <w:sz w:val="22"/>
           <w:szCs w:val="22"/>
         </w:rPr>
-        <w:t>Exp.~3 (n=120)</w:t>
+        <w:t>Exp.</w:t>
+      </w:r>
+      <w:r>
+        <w:rPr>
+          <w:rFonts w:ascii="Arial" w:hAnsi="Arial"/>
+          <w:b/>
+          <w:sz w:val="22"/>
+          <w:szCs w:val="22"/>
+        </w:rPr>
+        <w:t xml:space="preserve"> </w:t>
+      </w:r>
+      <w:r>
+        <w:rPr>
+          <w:rFonts w:ascii="Arial" w:hAnsi="Arial"/>
+          <w:b/>
+          <w:sz w:val="22"/>
+          <w:szCs w:val="22"/>
+        </w:rPr>
+        <w:t>3 (n=120)</w:t>
       </w:r>
       <w:r>
         <w:rPr>
@@ -909,7 +1019,71 @@
           <w:sz w:val="22"/>
           <w:szCs w:val="22"/>
         </w:rPr>
-        <w:t xml:space="preserve"> on a sliding scale with endpoints labeled ``impossible" and ``certain"; and b) to select one out of five pieces of evidence that the</w:t>
+        <w:t xml:space="preserve"> on a sliding scale with endpoints labeled </w:t>
+      </w:r>
+      <w:r>
+        <w:rPr>
+          <w:rFonts w:ascii="Arial" w:hAnsi="Arial"/>
+          <w:sz w:val="22"/>
+          <w:szCs w:val="22"/>
+        </w:rPr>
+        <w:t>“</w:t>
+      </w:r>
+      <w:r>
+        <w:rPr>
+          <w:rFonts w:ascii="Arial" w:hAnsi="Arial"/>
+          <w:sz w:val="22"/>
+          <w:szCs w:val="22"/>
+        </w:rPr>
+        <w:t>impossible</w:t>
+      </w:r>
+      <w:r>
+        <w:rPr>
+          <w:rFonts w:ascii="Arial" w:hAnsi="Arial"/>
+          <w:sz w:val="22"/>
+          <w:szCs w:val="22"/>
+        </w:rPr>
+        <w:t>”</w:t>
+      </w:r>
+      <w:r>
+        <w:rPr>
+          <w:rFonts w:ascii="Arial" w:hAnsi="Arial"/>
+          <w:sz w:val="22"/>
+          <w:szCs w:val="22"/>
+        </w:rPr>
+        <w:t xml:space="preserve"> and </w:t>
+      </w:r>
+      <w:r>
+        <w:rPr>
+          <w:rFonts w:ascii="Arial" w:hAnsi="Arial"/>
+          <w:sz w:val="22"/>
+          <w:szCs w:val="22"/>
+        </w:rPr>
+        <w:t>“</w:t>
+      </w:r>
+      <w:r>
+        <w:rPr>
+          <w:rFonts w:ascii="Arial" w:hAnsi="Arial"/>
+          <w:sz w:val="22"/>
+          <w:szCs w:val="22"/>
+        </w:rPr>
+        <w:t>certain</w:t>
+      </w:r>
+      <w:r>
+        <w:rPr>
+          <w:rFonts w:ascii="Arial" w:hAnsi="Arial"/>
+          <w:sz w:val="22"/>
+          <w:szCs w:val="22"/>
+        </w:rPr>
+        <w:t>”</w:t>
+      </w:r>
+      <w:r>
+        <w:rPr>
+          <w:rFonts w:ascii="Arial" w:hAnsi="Arial"/>
+          <w:sz w:val="22"/>
+          <w:szCs w:val="22"/>
+        </w:rPr>
+        <w:t>; and b) to select one out of five pieces of evidence that the</w:t>
       </w:r>
       <w:r>
         <w:rPr>

</xml_diff>